<commit_message>
Clean-up and new rubric
</commit_message>
<xml_diff>
--- a/docs/Labs/Lab05/Lab5Rubric_CIS399.docx
+++ b/docs/Labs/Lab05/Lab5Rubric_CIS399.docx
@@ -39,7 +39,7 @@
                 <w:b/>
                 <w:bCs/>
               </w:rPr>
-              <w:t>Criteria</w:t>
+              <w:t>Textbook Exercises</w:t>
             </w:r>
           </w:p>
         </w:tc>
@@ -69,7 +69,14 @@
                 <w:b/>
                 <w:bCs/>
               </w:rPr>
-              <w:t>Points (5</w:t>
+              <w:t xml:space="preserve"> (</w:t>
+            </w:r>
+            <w:r>
+              <w:rPr>
+                <w:b/>
+                <w:bCs/>
+              </w:rPr>
+              <w:t>1</w:t>
             </w:r>
             <w:r>
               <w:rPr>
@@ -98,16 +105,26 @@
               <w:snapToGrid w:val="0"/>
               <w:spacing w:after="0" w:line="240" w:lineRule="auto"/>
               <w:rPr>
-                <w:b/>
-                <w:bCs/>
-              </w:rPr>
-            </w:pPr>
-            <w:r>
-              <w:rPr>
-                <w:b/>
-                <w:bCs/>
-              </w:rPr>
-              <w:t>Functionality</w:t>
+                <w:bCs/>
+              </w:rPr>
+            </w:pPr>
+            <w:r>
+              <w:rPr>
+                <w:bCs/>
+              </w:rPr>
+              <w:t>9-1</w:t>
+            </w:r>
+            <w:r>
+              <w:rPr>
+                <w:bCs/>
+              </w:rPr>
+              <w:t xml:space="preserve">, </w:t>
+            </w:r>
+            <w:r>
+              <w:rPr>
+                <w:bCs/>
+              </w:rPr>
+              <w:t>Test the Tip Calculator with fragments</w:t>
             </w:r>
           </w:p>
         </w:tc>
@@ -128,31 +145,19 @@
               <w:snapToGrid w:val="0"/>
               <w:spacing w:after="0" w:line="240" w:lineRule="auto"/>
               <w:rPr>
-                <w:b/>
-                <w:bCs/>
-              </w:rPr>
-            </w:pPr>
-            <w:r>
-              <w:rPr>
-                <w:b/>
-                <w:bCs/>
-              </w:rPr>
-              <w:t>(4</w:t>
-            </w:r>
-            <w:r>
-              <w:rPr>
-                <w:b/>
-                <w:bCs/>
-              </w:rPr>
-              <w:t>0 subtotal)</w:t>
+                <w:bCs/>
+              </w:rPr>
+            </w:pPr>
+            <w:r>
+              <w:rPr>
+                <w:bCs/>
+              </w:rPr>
+              <w:t>3</w:t>
             </w:r>
           </w:p>
         </w:tc>
       </w:tr>
       <w:tr>
-        <w:trPr>
-          <w:trHeight w:val="305"/>
-        </w:trPr>
         <w:tc>
           <w:tcPr>
             <w:tcW w:w="7953" w:type="dxa"/>
@@ -168,15 +173,27 @@
               <w:autoSpaceDE w:val="0"/>
               <w:snapToGrid w:val="0"/>
               <w:spacing w:after="0" w:line="240" w:lineRule="auto"/>
-            </w:pPr>
-            <w:r>
-              <w:t xml:space="preserve">Does it run without </w:t>
-            </w:r>
-            <w:r>
-              <w:t>throwing exceptions</w:t>
-            </w:r>
-            <w:r>
-              <w:t>?</w:t>
+              <w:rPr>
+                <w:bCs/>
+              </w:rPr>
+            </w:pPr>
+            <w:r>
+              <w:rPr>
+                <w:bCs/>
+              </w:rPr>
+              <w:t>9-2</w:t>
+            </w:r>
+            <w:r>
+              <w:rPr>
+                <w:bCs/>
+              </w:rPr>
+              <w:t xml:space="preserve">, </w:t>
+            </w:r>
+            <w:r>
+              <w:rPr>
+                <w:bCs/>
+              </w:rPr>
+              <w:t>Create a new fragment</w:t>
             </w:r>
           </w:p>
         </w:tc>
@@ -196,9 +213,172 @@
               <w:autoSpaceDE w:val="0"/>
               <w:snapToGrid w:val="0"/>
               <w:spacing w:after="0" w:line="240" w:lineRule="auto"/>
-            </w:pPr>
-            <w:r>
+              <w:rPr>
+                <w:bCs/>
+              </w:rPr>
+            </w:pPr>
+            <w:r>
+              <w:rPr>
+                <w:bCs/>
+              </w:rPr>
               <w:t>3</w:t>
+            </w:r>
+          </w:p>
+        </w:tc>
+      </w:tr>
+      <w:tr>
+        <w:tc>
+          <w:tcPr>
+            <w:tcW w:w="7953" w:type="dxa"/>
+            <w:tcBorders>
+              <w:top w:val="single" w:sz="4" w:space="0" w:color="000000"/>
+              <w:left w:val="single" w:sz="4" w:space="0" w:color="000000"/>
+              <w:bottom w:val="single" w:sz="4" w:space="0" w:color="000000"/>
+            </w:tcBorders>
+          </w:tcPr>
+          <w:p>
+            <w:pPr>
+              <w:widowControl w:val="0"/>
+              <w:autoSpaceDE w:val="0"/>
+              <w:snapToGrid w:val="0"/>
+              <w:spacing w:after="0" w:line="240" w:lineRule="auto"/>
+              <w:rPr>
+                <w:bCs/>
+              </w:rPr>
+            </w:pPr>
+            <w:r>
+              <w:rPr>
+                <w:bCs/>
+              </w:rPr>
+              <w:t>9-3</w:t>
+            </w:r>
+            <w:r>
+              <w:rPr>
+                <w:bCs/>
+              </w:rPr>
+              <w:t xml:space="preserve">, </w:t>
+            </w:r>
+            <w:r>
+              <w:rPr>
+                <w:bCs/>
+              </w:rPr>
+              <w:t>Use the fragment manager</w:t>
+            </w:r>
+          </w:p>
+        </w:tc>
+        <w:tc>
+          <w:tcPr>
+            <w:tcW w:w="1710" w:type="dxa"/>
+            <w:tcBorders>
+              <w:top w:val="single" w:sz="4" w:space="0" w:color="000000"/>
+              <w:left w:val="single" w:sz="4" w:space="0" w:color="000000"/>
+              <w:bottom w:val="single" w:sz="4" w:space="0" w:color="000000"/>
+              <w:right w:val="single" w:sz="4" w:space="0" w:color="000000"/>
+            </w:tcBorders>
+          </w:tcPr>
+          <w:p>
+            <w:pPr>
+              <w:widowControl w:val="0"/>
+              <w:autoSpaceDE w:val="0"/>
+              <w:snapToGrid w:val="0"/>
+              <w:spacing w:after="0" w:line="240" w:lineRule="auto"/>
+              <w:rPr>
+                <w:bCs/>
+              </w:rPr>
+            </w:pPr>
+            <w:r>
+              <w:rPr>
+                <w:bCs/>
+              </w:rPr>
+              <w:t>4</w:t>
+            </w:r>
+          </w:p>
+        </w:tc>
+      </w:tr>
+    </w:tbl>
+    <w:p/>
+    <w:tbl>
+      <w:tblPr>
+        <w:tblW w:w="9663" w:type="dxa"/>
+        <w:tblInd w:w="-15" w:type="dxa"/>
+        <w:tblLayout w:type="fixed"/>
+        <w:tblLook w:val="0000" w:firstRow="0" w:lastRow="0" w:firstColumn="0" w:lastColumn="0" w:noHBand="0" w:noVBand="0"/>
+      </w:tblPr>
+      <w:tblGrid>
+        <w:gridCol w:w="7953"/>
+        <w:gridCol w:w="1710"/>
+      </w:tblGrid>
+      <w:tr>
+        <w:tc>
+          <w:tcPr>
+            <w:tcW w:w="7953" w:type="dxa"/>
+            <w:tcBorders>
+              <w:top w:val="single" w:sz="4" w:space="0" w:color="000000"/>
+              <w:left w:val="single" w:sz="4" w:space="0" w:color="000000"/>
+              <w:bottom w:val="single" w:sz="4" w:space="0" w:color="000000"/>
+            </w:tcBorders>
+          </w:tcPr>
+          <w:p>
+            <w:pPr>
+              <w:widowControl w:val="0"/>
+              <w:autoSpaceDE w:val="0"/>
+              <w:snapToGrid w:val="0"/>
+              <w:spacing w:after="0" w:line="240" w:lineRule="auto"/>
+              <w:rPr>
+                <w:b/>
+                <w:bCs/>
+              </w:rPr>
+            </w:pPr>
+            <w:r>
+              <w:rPr>
+                <w:b/>
+                <w:bCs/>
+              </w:rPr>
+              <w:t>Functionality</w:t>
+            </w:r>
+          </w:p>
+        </w:tc>
+        <w:tc>
+          <w:tcPr>
+            <w:tcW w:w="1710" w:type="dxa"/>
+            <w:tcBorders>
+              <w:top w:val="single" w:sz="4" w:space="0" w:color="000000"/>
+              <w:left w:val="single" w:sz="4" w:space="0" w:color="000000"/>
+              <w:bottom w:val="single" w:sz="4" w:space="0" w:color="000000"/>
+              <w:right w:val="single" w:sz="4" w:space="0" w:color="000000"/>
+            </w:tcBorders>
+          </w:tcPr>
+          <w:p>
+            <w:pPr>
+              <w:widowControl w:val="0"/>
+              <w:autoSpaceDE w:val="0"/>
+              <w:snapToGrid w:val="0"/>
+              <w:spacing w:after="0" w:line="240" w:lineRule="auto"/>
+              <w:rPr>
+                <w:b/>
+                <w:bCs/>
+              </w:rPr>
+            </w:pPr>
+            <w:r>
+              <w:rPr>
+                <w:b/>
+                <w:bCs/>
+              </w:rPr>
+              <w:t>(</w:t>
+            </w:r>
+            <w:r>
+              <w:rPr>
+                <w:b/>
+                <w:bCs/>
+              </w:rPr>
+              <w:t>35</w:t>
+            </w:r>
+            <w:r>
+              <w:rPr>
+                <w:b/>
+                <w:bCs/>
+              </w:rPr>
+              <w:t xml:space="preserve"> subtotal)</w:t>
             </w:r>
           </w:p>
         </w:tc>
@@ -400,7 +580,7 @@
               <w:spacing w:after="0" w:line="240" w:lineRule="auto"/>
             </w:pPr>
             <w:r>
-              <w:t>5</w:t>
+              <w:t>4</w:t>
             </w:r>
           </w:p>
         </w:tc>
@@ -714,7 +894,7 @@
               <w:spacing w:after="0" w:line="240" w:lineRule="auto"/>
             </w:pPr>
             <w:r>
-              <w:t>3</w:t>
+              <w:t>5</w:t>
             </w:r>
           </w:p>
         </w:tc>
@@ -870,7 +1050,7 @@
               <w:spacing w:after="0" w:line="240" w:lineRule="auto"/>
             </w:pPr>
             <w:r>
-              <w:t>5</w:t>
+              <w:t>4</w:t>
             </w:r>
           </w:p>
         </w:tc>
@@ -919,7 +1099,7 @@
               <w:spacing w:after="0" w:line="240" w:lineRule="auto"/>
             </w:pPr>
             <w:r>
-              <w:t>5</w:t>
+              <w:t>3</w:t>
             </w:r>
           </w:p>
         </w:tc>
@@ -1137,6 +1317,8 @@
             <w:r>
               <w:t>2</w:t>
             </w:r>
+            <w:bookmarkStart w:id="0" w:name="_GoBack"/>
+            <w:bookmarkEnd w:id="0"/>
           </w:p>
         </w:tc>
       </w:tr>
@@ -1214,7 +1396,14 @@
                 <w:b/>
                 <w:bCs/>
               </w:rPr>
-              <w:t>10 Points Total</w:t>
+              <w:t>5</w:t>
+            </w:r>
+            <w:r>
+              <w:rPr>
+                <w:b/>
+                <w:bCs/>
+              </w:rPr>
+              <w:t xml:space="preserve"> Points Total</w:t>
             </w:r>
           </w:p>
         </w:tc>
@@ -1259,7 +1448,7 @@
               <w:spacing w:after="0" w:line="240" w:lineRule="auto"/>
             </w:pPr>
             <w:r>
-              <w:t>3</w:t>
+              <w:t>1</w:t>
             </w:r>
           </w:p>
         </w:tc>
@@ -1326,7 +1515,7 @@
               <w:spacing w:after="0" w:line="240" w:lineRule="auto"/>
             </w:pPr>
             <w:r>
-              <w:t>2</w:t>
+              <w:t>1</w:t>
             </w:r>
           </w:p>
         </w:tc>
@@ -1382,7 +1571,7 @@
               <w:spacing w:after="0" w:line="240" w:lineRule="auto"/>
             </w:pPr>
             <w:r>
-              <w:t>5</w:t>
+              <w:t>3</w:t>
             </w:r>
           </w:p>
           <w:p>
@@ -1611,12 +1800,8 @@
       </w:pPr>
     </w:p>
     <w:sectPr>
-      <w:headerReference w:type="even" r:id="rId7"/>
-      <w:headerReference w:type="default" r:id="rId8"/>
-      <w:footerReference w:type="even" r:id="rId9"/>
-      <w:footerReference w:type="default" r:id="rId10"/>
-      <w:headerReference w:type="first" r:id="rId11"/>
-      <w:footerReference w:type="first" r:id="rId12"/>
+      <w:headerReference w:type="default" r:id="rId7"/>
+      <w:footerReference w:type="default" r:id="rId8"/>
       <w:pgSz w:w="12240" w:h="15840"/>
       <w:pgMar w:top="1440" w:right="1440" w:bottom="1440" w:left="1440" w:header="720" w:footer="720" w:gutter="0"/>
       <w:cols w:space="720"/>
@@ -1657,32 +1842,21 @@
     <w:pPr>
       <w:pStyle w:val="Footer"/>
     </w:pPr>
-  </w:p>
-</w:ftr>
-</file>
-
-<file path=word/footer2.xml><?xml version="1.0" encoding="utf-8"?>
-<w:ftr xmlns:wpc="http://schemas.microsoft.com/office/word/2010/wordprocessingCanvas" xmlns:cx="http://schemas.microsoft.com/office/drawing/2014/chartex" xmlns:cx1="http://schemas.microsoft.com/office/drawing/2015/9/8/chartex" xmlns:cx2="http://schemas.microsoft.com/office/drawing/2015/10/21/chartex" xmlns:cx3="http://schemas.microsoft.com/office/drawing/2016/5/9/chartex" xmlns:cx4="http://schemas.microsoft.com/office/drawing/2016/5/10/chartex" xmlns:cx5="http://schemas.microsoft.com/office/drawing/2016/5/11/chartex" xmlns:cx6="http://schemas.microsoft.com/office/drawing/2016/5/12/chartex" xmlns:cx7="http://schemas.microsoft.com/office/drawing/2016/5/13/chartex" xmlns:cx8="http://schemas.microsoft.com/office/drawing/2016/5/14/chartex" xmlns:mc="http://schemas.openxmlformats.org/markup-compatibility/2006" xmlns:aink="http://schemas.microsoft.com/office/drawing/2016/ink" xmlns:am3d="http://schemas.microsoft.com/office/drawing/2017/model3d" xmlns:o="urn:schemas-microsoft-com:office:office" xmlns:r="http://schemas.openxmlformats.org/officeDocument/2006/relationships" xmlns:m="http://schemas.openxmlformats.org/officeDocument/2006/math" xmlns:v="urn:schemas-microsoft-com:vml" xmlns:wp14="http://schemas.microsoft.com/office/word/2010/wordprocessingDrawing" xmlns:wp="http://schemas.openxmlformats.org/drawingml/2006/wordprocessingDrawing" xmlns:w10="urn:schemas-microsoft-com:office:word" xmlns:w="http://schemas.openxmlformats.org/wordprocessingml/2006/main" xmlns:w14="http://schemas.microsoft.com/office/word/2010/wordml" xmlns:w15="http://schemas.microsoft.com/office/word/2012/wordml" xmlns:w16cid="http://schemas.microsoft.com/office/word/2016/wordml/cid" xmlns:w16se="http://schemas.microsoft.com/office/word/2015/wordml/symex" xmlns:wpg="http://schemas.microsoft.com/office/word/2010/wordprocessingGroup" xmlns:wpi="http://schemas.microsoft.com/office/word/2010/wordprocessingInk" xmlns:wne="http://schemas.microsoft.com/office/word/2006/wordml" xmlns:wps="http://schemas.microsoft.com/office/word/2010/wordprocessingShape" mc:Ignorable="w14 w15 w16se w16cid wp14">
-  <w:p>
-    <w:pPr>
-      <w:pStyle w:val="Footer"/>
-    </w:pPr>
     <w:r>
       <w:t xml:space="preserve">Written by Brian Bird, </w:t>
     </w:r>
     <w:r>
-      <w:t>Summer 2014, revised summer 2019</w:t>
+      <w:t xml:space="preserve">Summer 2014, revised </w:t>
     </w:r>
-  </w:p>
-</w:ftr>
-</file>
-
-<file path=word/footer3.xml><?xml version="1.0" encoding="utf-8"?>
-<w:ftr xmlns:wpc="http://schemas.microsoft.com/office/word/2010/wordprocessingCanvas" xmlns:cx="http://schemas.microsoft.com/office/drawing/2014/chartex" xmlns:cx1="http://schemas.microsoft.com/office/drawing/2015/9/8/chartex" xmlns:cx2="http://schemas.microsoft.com/office/drawing/2015/10/21/chartex" xmlns:cx3="http://schemas.microsoft.com/office/drawing/2016/5/9/chartex" xmlns:cx4="http://schemas.microsoft.com/office/drawing/2016/5/10/chartex" xmlns:cx5="http://schemas.microsoft.com/office/drawing/2016/5/11/chartex" xmlns:cx6="http://schemas.microsoft.com/office/drawing/2016/5/12/chartex" xmlns:cx7="http://schemas.microsoft.com/office/drawing/2016/5/13/chartex" xmlns:cx8="http://schemas.microsoft.com/office/drawing/2016/5/14/chartex" xmlns:mc="http://schemas.openxmlformats.org/markup-compatibility/2006" xmlns:aink="http://schemas.microsoft.com/office/drawing/2016/ink" xmlns:am3d="http://schemas.microsoft.com/office/drawing/2017/model3d" xmlns:o="urn:schemas-microsoft-com:office:office" xmlns:r="http://schemas.openxmlformats.org/officeDocument/2006/relationships" xmlns:m="http://schemas.openxmlformats.org/officeDocument/2006/math" xmlns:v="urn:schemas-microsoft-com:vml" xmlns:wp14="http://schemas.microsoft.com/office/word/2010/wordprocessingDrawing" xmlns:wp="http://schemas.openxmlformats.org/drawingml/2006/wordprocessingDrawing" xmlns:w10="urn:schemas-microsoft-com:office:word" xmlns:w="http://schemas.openxmlformats.org/wordprocessingml/2006/main" xmlns:w14="http://schemas.microsoft.com/office/word/2010/wordml" xmlns:w15="http://schemas.microsoft.com/office/word/2012/wordml" xmlns:w16cid="http://schemas.microsoft.com/office/word/2016/wordml/cid" xmlns:w16se="http://schemas.microsoft.com/office/word/2015/wordml/symex" xmlns:wpg="http://schemas.microsoft.com/office/word/2010/wordprocessingGroup" xmlns:wpi="http://schemas.microsoft.com/office/word/2010/wordprocessingInk" xmlns:wne="http://schemas.microsoft.com/office/word/2006/wordml" xmlns:wps="http://schemas.microsoft.com/office/word/2010/wordprocessingShape" mc:Ignorable="w14 w15 w16se w16cid wp14">
-  <w:p>
-    <w:pPr>
-      <w:pStyle w:val="Footer"/>
-    </w:pPr>
+    <w:r>
+      <w:t>fall</w:t>
+    </w:r>
+    <w:r>
+      <w:t xml:space="preserve"> 20</w:t>
+    </w:r>
+    <w:r>
+      <w:t>20</w:t>
+    </w:r>
   </w:p>
 </w:ftr>
 </file>
@@ -1713,16 +1887,6 @@
 </file>
 
 <file path=word/header1.xml><?xml version="1.0" encoding="utf-8"?>
-<w:hdr xmlns:wpc="http://schemas.microsoft.com/office/word/2010/wordprocessingCanvas" xmlns:cx="http://schemas.microsoft.com/office/drawing/2014/chartex" xmlns:cx1="http://schemas.microsoft.com/office/drawing/2015/9/8/chartex" xmlns:cx2="http://schemas.microsoft.com/office/drawing/2015/10/21/chartex" xmlns:cx3="http://schemas.microsoft.com/office/drawing/2016/5/9/chartex" xmlns:cx4="http://schemas.microsoft.com/office/drawing/2016/5/10/chartex" xmlns:cx5="http://schemas.microsoft.com/office/drawing/2016/5/11/chartex" xmlns:cx6="http://schemas.microsoft.com/office/drawing/2016/5/12/chartex" xmlns:cx7="http://schemas.microsoft.com/office/drawing/2016/5/13/chartex" xmlns:cx8="http://schemas.microsoft.com/office/drawing/2016/5/14/chartex" xmlns:mc="http://schemas.openxmlformats.org/markup-compatibility/2006" xmlns:aink="http://schemas.microsoft.com/office/drawing/2016/ink" xmlns:am3d="http://schemas.microsoft.com/office/drawing/2017/model3d" xmlns:o="urn:schemas-microsoft-com:office:office" xmlns:r="http://schemas.openxmlformats.org/officeDocument/2006/relationships" xmlns:m="http://schemas.openxmlformats.org/officeDocument/2006/math" xmlns:v="urn:schemas-microsoft-com:vml" xmlns:wp14="http://schemas.microsoft.com/office/word/2010/wordprocessingDrawing" xmlns:wp="http://schemas.openxmlformats.org/drawingml/2006/wordprocessingDrawing" xmlns:w10="urn:schemas-microsoft-com:office:word" xmlns:w="http://schemas.openxmlformats.org/wordprocessingml/2006/main" xmlns:w14="http://schemas.microsoft.com/office/word/2010/wordml" xmlns:w15="http://schemas.microsoft.com/office/word/2012/wordml" xmlns:w16cid="http://schemas.microsoft.com/office/word/2016/wordml/cid" xmlns:w16se="http://schemas.microsoft.com/office/word/2015/wordml/symex" xmlns:wpg="http://schemas.microsoft.com/office/word/2010/wordprocessingGroup" xmlns:wpi="http://schemas.microsoft.com/office/word/2010/wordprocessingInk" xmlns:wne="http://schemas.microsoft.com/office/word/2006/wordml" xmlns:wps="http://schemas.microsoft.com/office/word/2010/wordprocessingShape" mc:Ignorable="w14 w15 w16se w16cid wp14">
-  <w:p>
-    <w:pPr>
-      <w:pStyle w:val="Header"/>
-    </w:pPr>
-  </w:p>
-</w:hdr>
-</file>
-
-<file path=word/header2.xml><?xml version="1.0" encoding="utf-8"?>
 <w:hdr xmlns:wpc="http://schemas.microsoft.com/office/word/2010/wordprocessingCanvas" xmlns:cx="http://schemas.microsoft.com/office/drawing/2014/chartex" xmlns:cx1="http://schemas.microsoft.com/office/drawing/2015/9/8/chartex" xmlns:cx2="http://schemas.microsoft.com/office/drawing/2015/10/21/chartex" xmlns:cx3="http://schemas.microsoft.com/office/drawing/2016/5/9/chartex" xmlns:cx4="http://schemas.microsoft.com/office/drawing/2016/5/10/chartex" xmlns:cx5="http://schemas.microsoft.com/office/drawing/2016/5/11/chartex" xmlns:cx6="http://schemas.microsoft.com/office/drawing/2016/5/12/chartex" xmlns:cx7="http://schemas.microsoft.com/office/drawing/2016/5/13/chartex" xmlns:cx8="http://schemas.microsoft.com/office/drawing/2016/5/14/chartex" xmlns:mc="http://schemas.openxmlformats.org/markup-compatibility/2006" xmlns:aink="http://schemas.microsoft.com/office/drawing/2016/ink" xmlns:am3d="http://schemas.microsoft.com/office/drawing/2017/model3d" xmlns:o="urn:schemas-microsoft-com:office:office" xmlns:r="http://schemas.openxmlformats.org/officeDocument/2006/relationships" xmlns:m="http://schemas.openxmlformats.org/officeDocument/2006/math" xmlns:v="urn:schemas-microsoft-com:vml" xmlns:wp14="http://schemas.microsoft.com/office/word/2010/wordprocessingDrawing" xmlns:wp="http://schemas.openxmlformats.org/drawingml/2006/wordprocessingDrawing" xmlns:w10="urn:schemas-microsoft-com:office:word" xmlns:w="http://schemas.openxmlformats.org/wordprocessingml/2006/main" xmlns:w14="http://schemas.microsoft.com/office/word/2010/wordml" xmlns:w15="http://schemas.microsoft.com/office/word/2012/wordml" xmlns:w16cid="http://schemas.microsoft.com/office/word/2016/wordml/cid" xmlns:w16se="http://schemas.microsoft.com/office/word/2015/wordml/symex" xmlns:wpg="http://schemas.microsoft.com/office/word/2010/wordprocessingGroup" xmlns:wpi="http://schemas.microsoft.com/office/word/2010/wordprocessingInk" xmlns:wne="http://schemas.microsoft.com/office/word/2006/wordml" xmlns:wps="http://schemas.microsoft.com/office/word/2010/wordprocessingShape" mc:Ignorable="w14 w15 w16se w16cid wp14">
   <w:p>
     <w:pPr>
@@ -1753,7 +1917,7 @@
         <w:sz w:val="28"/>
         <w:szCs w:val="28"/>
       </w:rPr>
-      <w:t xml:space="preserve">, Part 2: Pig Game </w:t>
+      <w:t>, Pig Game</w:t>
     </w:r>
     <w:r>
       <w:rPr>
@@ -1762,29 +1926,8 @@
         <w:sz w:val="28"/>
         <w:szCs w:val="28"/>
       </w:rPr>
-      <w:t>v</w:t>
+      <w:t>, version 3</w:t>
     </w:r>
-    <w:r>
-      <w:rPr>
-        <w:b/>
-        <w:bCs/>
-        <w:sz w:val="28"/>
-        <w:szCs w:val="28"/>
-      </w:rPr>
-      <w:t>4</w:t>
-    </w:r>
-    <w:bookmarkStart w:id="0" w:name="_GoBack"/>
-    <w:bookmarkEnd w:id="0"/>
-  </w:p>
-</w:hdr>
-</file>
-
-<file path=word/header3.xml><?xml version="1.0" encoding="utf-8"?>
-<w:hdr xmlns:wpc="http://schemas.microsoft.com/office/word/2010/wordprocessingCanvas" xmlns:cx="http://schemas.microsoft.com/office/drawing/2014/chartex" xmlns:cx1="http://schemas.microsoft.com/office/drawing/2015/9/8/chartex" xmlns:cx2="http://schemas.microsoft.com/office/drawing/2015/10/21/chartex" xmlns:cx3="http://schemas.microsoft.com/office/drawing/2016/5/9/chartex" xmlns:cx4="http://schemas.microsoft.com/office/drawing/2016/5/10/chartex" xmlns:cx5="http://schemas.microsoft.com/office/drawing/2016/5/11/chartex" xmlns:cx6="http://schemas.microsoft.com/office/drawing/2016/5/12/chartex" xmlns:cx7="http://schemas.microsoft.com/office/drawing/2016/5/13/chartex" xmlns:cx8="http://schemas.microsoft.com/office/drawing/2016/5/14/chartex" xmlns:mc="http://schemas.openxmlformats.org/markup-compatibility/2006" xmlns:aink="http://schemas.microsoft.com/office/drawing/2016/ink" xmlns:am3d="http://schemas.microsoft.com/office/drawing/2017/model3d" xmlns:o="urn:schemas-microsoft-com:office:office" xmlns:r="http://schemas.openxmlformats.org/officeDocument/2006/relationships" xmlns:m="http://schemas.openxmlformats.org/officeDocument/2006/math" xmlns:v="urn:schemas-microsoft-com:vml" xmlns:wp14="http://schemas.microsoft.com/office/word/2010/wordprocessingDrawing" xmlns:wp="http://schemas.openxmlformats.org/drawingml/2006/wordprocessingDrawing" xmlns:w10="urn:schemas-microsoft-com:office:word" xmlns:w="http://schemas.openxmlformats.org/wordprocessingml/2006/main" xmlns:w14="http://schemas.microsoft.com/office/word/2010/wordml" xmlns:w15="http://schemas.microsoft.com/office/word/2012/wordml" xmlns:w16cid="http://schemas.microsoft.com/office/word/2016/wordml/cid" xmlns:w16se="http://schemas.microsoft.com/office/word/2015/wordml/symex" xmlns:wpg="http://schemas.microsoft.com/office/word/2010/wordprocessingGroup" xmlns:wpi="http://schemas.microsoft.com/office/word/2010/wordprocessingInk" xmlns:wne="http://schemas.microsoft.com/office/word/2006/wordml" xmlns:wps="http://schemas.microsoft.com/office/word/2010/wordprocessingShape" mc:Ignorable="w14 w15 w16se w16cid wp14">
-  <w:p>
-    <w:pPr>
-      <w:pStyle w:val="Header"/>
-    </w:pPr>
   </w:p>
 </w:hdr>
 </file>
@@ -2531,7 +2674,6 @@
   <w:style w:type="character" w:default="1" w:styleId="DefaultParagraphFont">
     <w:name w:val="Default Paragraph Font"/>
     <w:uiPriority w:val="1"/>
-    <w:semiHidden/>
     <w:unhideWhenUsed/>
   </w:style>
   <w:style w:type="table" w:default="1" w:styleId="TableNormal">

</xml_diff>